<commit_message>
fix workflows test HW file
</commit_message>
<xml_diff>
--- a/incoming/SOP-ITSM-000-Hello-World.docx
+++ b/incoming/SOP-ITSM-000-Hello-World.docx
@@ -257,7 +257,16 @@
           <w:lang w:eastAsia="en-GB"/>
           <w14:ligatures w14:val="none"/>
         </w:rPr>
-        <w:t xml:space="preserve">authors who create or update controlled Word documents in the </w:t>
+        <w:t xml:space="preserve">All </w:t>
+      </w:r>
+      <w:r>
+        <w:rPr>
+          <w:rFonts w:ascii="Times New Roman" w:eastAsia="Times New Roman" w:hAnsi="Times New Roman" w:cs="Times New Roman"/>
+          <w:kern w:val="0"/>
+          <w:lang w:eastAsia="en-GB"/>
+          <w14:ligatures w14:val="none"/>
+        </w:rPr>
+        <w:t xml:space="preserve">aors who create or update controlled Word documents in the </w:t>
       </w:r>
       <w:r>
         <w:rPr>
@@ -277,19 +286,8 @@
           <w:lang w:eastAsia="en-GB"/>
           <w14:ligatures w14:val="none"/>
         </w:rPr>
-        <w:t xml:space="preserve"> folder of the GitHub </w:t>
-      </w:r>
-      <w:proofErr w:type="gramStart"/>
-      <w:r>
-        <w:rPr>
-          <w:rFonts w:ascii="Times New Roman" w:eastAsia="Times New Roman" w:hAnsi="Times New Roman" w:cs="Times New Roman"/>
-          <w:kern w:val="0"/>
-          <w:lang w:eastAsia="en-GB"/>
-          <w14:ligatures w14:val="none"/>
-        </w:rPr>
-        <w:t>repository;</w:t>
-      </w:r>
-      <w:proofErr w:type="gramEnd"/>
+        <w:t xml:space="preserve"> folder of the GitHub repository;</w:t>
+      </w:r>
     </w:p>
     <w:p>
       <w:pPr>

</xml_diff>

<commit_message>
fix typo in doc
</commit_message>
<xml_diff>
--- a/incoming/SOP-ITSM-000-Hello-World.docx
+++ b/incoming/SOP-ITSM-000-Hello-World.docx
@@ -266,27 +266,7 @@
           <w:lang w:eastAsia="en-GB"/>
           <w14:ligatures w14:val="none"/>
         </w:rPr>
-        <w:t xml:space="preserve">authors who create or update </w:t>
-      </w:r>
-      <w:proofErr w:type="spellStart"/>
-      <w:r>
-        <w:rPr>
-          <w:rFonts w:ascii="Times New Roman" w:eastAsia="Times New Roman" w:hAnsi="Times New Roman" w:cs="Times New Roman"/>
-          <w:kern w:val="0"/>
-          <w:lang w:eastAsia="en-GB"/>
-          <w14:ligatures w14:val="none"/>
-        </w:rPr>
-        <w:t>conroed</w:t>
-      </w:r>
-      <w:proofErr w:type="spellEnd"/>
-      <w:r>
-        <w:rPr>
-          <w:rFonts w:ascii="Times New Roman" w:eastAsia="Times New Roman" w:hAnsi="Times New Roman" w:cs="Times New Roman"/>
-          <w:kern w:val="0"/>
-          <w:lang w:eastAsia="en-GB"/>
-          <w14:ligatures w14:val="none"/>
-        </w:rPr>
-        <w:t xml:space="preserve"> Word documents in the </w:t>
+        <w:t xml:space="preserve">authors who create or update controlled Word documents in the </w:t>
       </w:r>
       <w:r>
         <w:rPr>
@@ -306,19 +286,8 @@
           <w:lang w:eastAsia="en-GB"/>
           <w14:ligatures w14:val="none"/>
         </w:rPr>
-        <w:t xml:space="preserve"> folder of the GitHub </w:t>
-      </w:r>
-      <w:proofErr w:type="gramStart"/>
-      <w:r>
-        <w:rPr>
-          <w:rFonts w:ascii="Times New Roman" w:eastAsia="Times New Roman" w:hAnsi="Times New Roman" w:cs="Times New Roman"/>
-          <w:kern w:val="0"/>
-          <w:lang w:eastAsia="en-GB"/>
-          <w14:ligatures w14:val="none"/>
-        </w:rPr>
-        <w:t>repository;</w:t>
-      </w:r>
-      <w:proofErr w:type="gramEnd"/>
+        <w:t xml:space="preserve"> folder of the GitHub repository;</w:t>
+      </w:r>
     </w:p>
     <w:p>
       <w:pPr>

</xml_diff>

<commit_message>
New Updated Hellow world document
New revision issued
</commit_message>
<xml_diff>
--- a/incoming/SOP-ITSM-000-Hello-World.docx
+++ b/incoming/SOP-ITSM-000-Hello-World.docx
@@ -790,20 +790,7 @@
           <w:lang w:eastAsia="en-GB"/>
           <w14:ligatures w14:val="none"/>
         </w:rPr>
-        <w:t xml:space="preserve">4. </w:t>
-      </w:r>
-      <w:r>
-        <w:rPr>
-          <w:rFonts w:ascii="Times New Roman" w:eastAsia="Times New Roman" w:hAnsi="Times New Roman" w:cs="Times New Roman"/>
-          <w:b/>
-          <w:bCs/>
-          <w:kern w:val="0"/>
-          <w:sz w:val="27"/>
-          <w:szCs w:val="27"/>
-          <w:lang w:eastAsia="en-GB"/>
-          <w14:ligatures w14:val="none"/>
-        </w:rPr>
-        <w:t>Objection</w:t>
+        <w:t>4. Definitions</w:t>
       </w:r>
     </w:p>
     <w:p>
@@ -1330,6 +1317,26 @@
           </w:p>
         </w:tc>
       </w:tr>
+    </w:tbl>
+    <w:p/>
+    <w:tbl>
+      <w:tblPr>
+        <w:tblW w:w="0" w:type="auto"/>
+        <w:tblCellSpacing w:w="15" w:type="dxa"/>
+        <w:tblCellMar>
+          <w:top w:w="15" w:type="dxa"/>
+          <w:left w:w="15" w:type="dxa"/>
+          <w:bottom w:w="15" w:type="dxa"/>
+          <w:right w:w="15" w:type="dxa"/>
+        </w:tblCellMar>
+        <w:tblLook w:val="04A0" w:firstRow="1" w:lastRow="0" w:firstColumn="1" w:lastColumn="0" w:noHBand="0" w:noVBand="1"/>
+      </w:tblPr>
+      <w:tblGrid>
+        <w:gridCol w:w="375"/>
+        <w:gridCol w:w="1180"/>
+        <w:gridCol w:w="974"/>
+        <w:gridCol w:w="3481"/>
+      </w:tblGrid>
       <w:tr>
         <w:trPr>
           <w:tblCellSpacing w:w="15" w:type="dxa"/>
@@ -1338,6 +1345,7 @@
           <w:tcPr>
             <w:tcW w:w="0" w:type="auto"/>
             <w:vAlign w:val="center"/>
+            <w:hideMark/>
           </w:tcPr>
           <w:p>
             <w:pPr>
@@ -1373,6 +1381,7 @@
           <w:tcPr>
             <w:tcW w:w="0" w:type="auto"/>
             <w:vAlign w:val="center"/>
+            <w:hideMark/>
           </w:tcPr>
           <w:p>
             <w:pPr>
@@ -1391,16 +1400,7 @@
                 <w:lang w:eastAsia="en-GB"/>
                 <w14:ligatures w14:val="none"/>
               </w:rPr>
-              <w:t>2025-12-</w:t>
-            </w:r>
-            <w:r>
-              <w:rPr>
-                <w:rFonts w:ascii="Times New Roman" w:eastAsia="Times New Roman" w:hAnsi="Times New Roman" w:cs="Times New Roman"/>
-                <w:kern w:val="0"/>
-                <w:lang w:eastAsia="en-GB"/>
-                <w14:ligatures w14:val="none"/>
-              </w:rPr>
-              <w:t>12</w:t>
+              <w:t>2025-12-08</w:t>
             </w:r>
           </w:p>
         </w:tc>
@@ -1408,6 +1408,7 @@
           <w:tcPr>
             <w:tcW w:w="0" w:type="auto"/>
             <w:vAlign w:val="center"/>
+            <w:hideMark/>
           </w:tcPr>
           <w:p>
             <w:pPr>
@@ -1434,6 +1435,129 @@
           <w:tcPr>
             <w:tcW w:w="0" w:type="auto"/>
             <w:vAlign w:val="center"/>
+            <w:hideMark/>
+          </w:tcPr>
+          <w:p>
+            <w:pPr>
+              <w:spacing w:after="0" w:line="240" w:lineRule="auto"/>
+              <w:rPr>
+                <w:rFonts w:ascii="Times New Roman" w:eastAsia="Times New Roman" w:hAnsi="Times New Roman" w:cs="Times New Roman"/>
+                <w:kern w:val="0"/>
+                <w:lang w:eastAsia="en-GB"/>
+                <w14:ligatures w14:val="none"/>
+              </w:rPr>
+            </w:pPr>
+            <w:r>
+              <w:rPr>
+                <w:rFonts w:ascii="Times New Roman" w:eastAsia="Times New Roman" w:hAnsi="Times New Roman" w:cs="Times New Roman"/>
+                <w:kern w:val="0"/>
+                <w:lang w:eastAsia="en-GB"/>
+                <w14:ligatures w14:val="none"/>
+              </w:rPr>
+              <w:t>Updated to test full release pipeline</w:t>
+            </w:r>
+          </w:p>
+        </w:tc>
+      </w:tr>
+      <w:tr>
+        <w:trPr>
+          <w:tblCellSpacing w:w="15" w:type="dxa"/>
+        </w:trPr>
+        <w:tc>
+          <w:tcPr>
+            <w:tcW w:w="0" w:type="auto"/>
+            <w:vAlign w:val="center"/>
+            <w:hideMark/>
+          </w:tcPr>
+          <w:p>
+            <w:pPr>
+              <w:spacing w:after="0" w:line="240" w:lineRule="auto"/>
+              <w:rPr>
+                <w:rFonts w:ascii="Times New Roman" w:eastAsia="Times New Roman" w:hAnsi="Times New Roman" w:cs="Times New Roman"/>
+                <w:kern w:val="0"/>
+                <w:lang w:eastAsia="en-GB"/>
+                <w14:ligatures w14:val="none"/>
+              </w:rPr>
+            </w:pPr>
+            <w:r>
+              <w:rPr>
+                <w:rFonts w:ascii="Times New Roman" w:eastAsia="Times New Roman" w:hAnsi="Times New Roman" w:cs="Times New Roman"/>
+                <w:kern w:val="0"/>
+                <w:lang w:eastAsia="en-GB"/>
+                <w14:ligatures w14:val="none"/>
+              </w:rPr>
+              <w:t>0.</w:t>
+            </w:r>
+            <w:r>
+              <w:rPr>
+                <w:rFonts w:ascii="Times New Roman" w:eastAsia="Times New Roman" w:hAnsi="Times New Roman" w:cs="Times New Roman"/>
+                <w:kern w:val="0"/>
+                <w:lang w:eastAsia="en-GB"/>
+                <w14:ligatures w14:val="none"/>
+              </w:rPr>
+              <w:t>4</w:t>
+            </w:r>
+          </w:p>
+        </w:tc>
+        <w:tc>
+          <w:tcPr>
+            <w:tcW w:w="0" w:type="auto"/>
+            <w:vAlign w:val="center"/>
+            <w:hideMark/>
+          </w:tcPr>
+          <w:p>
+            <w:pPr>
+              <w:spacing w:after="0" w:line="240" w:lineRule="auto"/>
+              <w:rPr>
+                <w:rFonts w:ascii="Times New Roman" w:eastAsia="Times New Roman" w:hAnsi="Times New Roman" w:cs="Times New Roman"/>
+                <w:kern w:val="0"/>
+                <w:lang w:eastAsia="en-GB"/>
+                <w14:ligatures w14:val="none"/>
+              </w:rPr>
+            </w:pPr>
+            <w:r>
+              <w:rPr>
+                <w:rFonts w:ascii="Times New Roman" w:eastAsia="Times New Roman" w:hAnsi="Times New Roman" w:cs="Times New Roman"/>
+                <w:kern w:val="0"/>
+                <w:lang w:eastAsia="en-GB"/>
+                <w14:ligatures w14:val="none"/>
+              </w:rPr>
+              <w:t>2025-12-08</w:t>
+            </w:r>
+          </w:p>
+        </w:tc>
+        <w:tc>
+          <w:tcPr>
+            <w:tcW w:w="0" w:type="auto"/>
+            <w:vAlign w:val="center"/>
+            <w:hideMark/>
+          </w:tcPr>
+          <w:p>
+            <w:pPr>
+              <w:spacing w:after="0" w:line="240" w:lineRule="auto"/>
+              <w:rPr>
+                <w:rFonts w:ascii="Times New Roman" w:eastAsia="Times New Roman" w:hAnsi="Times New Roman" w:cs="Times New Roman"/>
+                <w:kern w:val="0"/>
+                <w:lang w:eastAsia="en-GB"/>
+                <w14:ligatures w14:val="none"/>
+              </w:rPr>
+            </w:pPr>
+            <w:r>
+              <w:rPr>
+                <w:rFonts w:ascii="Times New Roman" w:eastAsia="Times New Roman" w:hAnsi="Times New Roman" w:cs="Times New Roman"/>
+                <w:kern w:val="0"/>
+                <w:lang w:eastAsia="en-GB"/>
+                <w14:ligatures w14:val="none"/>
+              </w:rPr>
+              <w:t>John Doe</w:t>
+            </w:r>
+          </w:p>
+        </w:tc>
+        <w:tc>
+          <w:tcPr>
+            <w:tcW w:w="0" w:type="auto"/>
+            <w:vAlign w:val="center"/>
+            <w:hideMark/>
           </w:tcPr>
           <w:p>
             <w:pPr>

</xml_diff>